<commit_message>
Finish classification coding in udemy mlaz
</commit_message>
<xml_diff>
--- a/MachineLearning/Udemy/MLAZ/13_DecisionTreeClassification/DecisionTreeIntuition.docx
+++ b/MachineLearning/Udemy/MLAZ/13_DecisionTreeClassification/DecisionTreeIntuition.docx
@@ -232,6 +232,11 @@
     <w:p>
       <w:pPr>
         <w:pStyle w:val="ListBullet"/>
+        <w:numPr>
+          <w:ilvl w:val="0"/>
+          <w:numId w:val="0"/>
+        </w:numPr>
+        <w:ind w:left="360"/>
       </w:pPr>
       <w:bookmarkStart w:id="0" w:name="_GoBack"/>
       <w:bookmarkEnd w:id="0"/>

</xml_diff>